<commit_message>
Added changes in doc
</commit_message>
<xml_diff>
--- a/read.me.docx
+++ b/read.me.docx
@@ -50,6 +50,180 @@
           <w:sz w:val="28"/>
           <w:szCs w:val="28"/>
         </w:rPr>
+        <w:t>Pre-requisites</w:t>
+      </w:r>
+    </w:p>
+    <w:p>
+      <w:pPr>
+        <w:pStyle w:val="ListParagraph"/>
+        <w:numPr>
+          <w:ilvl w:val="0"/>
+          <w:numId w:val="4"/>
+        </w:numPr>
+        <w:rPr>
+          <w:b/>
+          <w:bCs/>
+          <w:sz w:val="28"/>
+          <w:szCs w:val="28"/>
+        </w:rPr>
+      </w:pPr>
+      <w:r>
+        <w:rPr>
+          <w:b/>
+          <w:bCs/>
+          <w:sz w:val="28"/>
+          <w:szCs w:val="28"/>
+        </w:rPr>
+        <w:t xml:space="preserve">Node.js  from </w:t>
+      </w:r>
+      <w:proofErr w:type="spellStart"/>
+      <w:r>
+        <w:rPr>
+          <w:b/>
+          <w:bCs/>
+          <w:sz w:val="28"/>
+          <w:szCs w:val="28"/>
+        </w:rPr>
+        <w:t>url</w:t>
+      </w:r>
+      <w:proofErr w:type="spellEnd"/>
+      <w:r>
+        <w:rPr>
+          <w:b/>
+          <w:bCs/>
+          <w:sz w:val="28"/>
+          <w:szCs w:val="28"/>
+        </w:rPr>
+        <w:t xml:space="preserve"> </w:t>
+      </w:r>
+      <w:hyperlink r:id="rId7" w:history="1">
+        <w:r>
+          <w:rPr>
+            <w:rStyle w:val="Hyperlink"/>
+          </w:rPr>
+          <w:t>https://nodejs.org/en/download/</w:t>
+        </w:r>
+      </w:hyperlink>
+    </w:p>
+    <w:p>
+      <w:pPr>
+        <w:pStyle w:val="ListParagraph"/>
+        <w:rPr>
+          <w:b/>
+          <w:bCs/>
+          <w:sz w:val="28"/>
+          <w:szCs w:val="28"/>
+        </w:rPr>
+      </w:pPr>
+      <w:r>
+        <w:rPr>
+          <w:noProof/>
+        </w:rPr>
+        <w:drawing>
+          <wp:inline distT="0" distB="0" distL="0" distR="0" wp14:anchorId="7F761F62" wp14:editId="3CF988FC">
+            <wp:extent cx="4044950" cy="1902337"/>
+            <wp:effectExtent l="0" t="0" r="0" b="3175"/>
+            <wp:docPr id="1" name="Picture 1"/>
+            <wp:cNvGraphicFramePr>
+              <a:graphicFrameLocks xmlns:a="http://schemas.openxmlformats.org/drawingml/2006/main" noChangeAspect="1"/>
+            </wp:cNvGraphicFramePr>
+            <a:graphic xmlns:a="http://schemas.openxmlformats.org/drawingml/2006/main">
+              <a:graphicData uri="http://schemas.openxmlformats.org/drawingml/2006/picture">
+                <pic:pic xmlns:pic="http://schemas.openxmlformats.org/drawingml/2006/picture">
+                  <pic:nvPicPr>
+                    <pic:cNvPr id="1" name=""/>
+                    <pic:cNvPicPr/>
+                  </pic:nvPicPr>
+                  <pic:blipFill>
+                    <a:blip r:embed="rId8"/>
+                    <a:stretch>
+                      <a:fillRect/>
+                    </a:stretch>
+                  </pic:blipFill>
+                  <pic:spPr>
+                    <a:xfrm>
+                      <a:off x="0" y="0"/>
+                      <a:ext cx="4063199" cy="1910919"/>
+                    </a:xfrm>
+                    <a:prstGeom prst="rect">
+                      <a:avLst/>
+                    </a:prstGeom>
+                  </pic:spPr>
+                </pic:pic>
+              </a:graphicData>
+            </a:graphic>
+          </wp:inline>
+        </w:drawing>
+      </w:r>
+    </w:p>
+    <w:p>
+      <w:pPr>
+        <w:pStyle w:val="ListParagraph"/>
+        <w:numPr>
+          <w:ilvl w:val="0"/>
+          <w:numId w:val="4"/>
+        </w:numPr>
+        <w:rPr>
+          <w:b/>
+          <w:bCs/>
+          <w:sz w:val="28"/>
+          <w:szCs w:val="28"/>
+        </w:rPr>
+      </w:pPr>
+      <w:r>
+        <w:rPr>
+          <w:b/>
+          <w:bCs/>
+          <w:sz w:val="28"/>
+          <w:szCs w:val="28"/>
+        </w:rPr>
+        <w:t xml:space="preserve">Download git from </w:t>
+      </w:r>
+      <w:proofErr w:type="spellStart"/>
+      <w:r>
+        <w:rPr>
+          <w:b/>
+          <w:bCs/>
+          <w:sz w:val="28"/>
+          <w:szCs w:val="28"/>
+        </w:rPr>
+        <w:t>url</w:t>
+      </w:r>
+      <w:proofErr w:type="spellEnd"/>
+      <w:r>
+        <w:rPr>
+          <w:b/>
+          <w:bCs/>
+          <w:sz w:val="28"/>
+          <w:szCs w:val="28"/>
+        </w:rPr>
+        <w:t xml:space="preserve"> </w:t>
+      </w:r>
+      <w:hyperlink r:id="rId9" w:history="1">
+        <w:r>
+          <w:rPr>
+            <w:rStyle w:val="Hyperlink"/>
+          </w:rPr>
+          <w:t>https://git-scm.com/downloads</w:t>
+        </w:r>
+      </w:hyperlink>
+    </w:p>
+    <w:p>
+      <w:pPr>
+        <w:rPr>
+          <w:b/>
+          <w:bCs/>
+          <w:sz w:val="28"/>
+          <w:szCs w:val="28"/>
+        </w:rPr>
+      </w:pPr>
+      <w:r>
+        <w:rPr>
+          <w:b/>
+          <w:bCs/>
+          <w:sz w:val="28"/>
+          <w:szCs w:val="28"/>
+        </w:rPr>
         <w:t>Setup</w:t>
       </w:r>
     </w:p>
@@ -73,7 +247,6 @@
         <w:t xml:space="preserve">Clone repository from </w:t>
       </w:r>
       <w:proofErr w:type="spellStart"/>
-      <w:proofErr w:type="gramStart"/>
       <w:r>
         <w:rPr>
           <w:sz w:val="24"/>
@@ -87,17 +260,9 @@
           <w:sz w:val="24"/>
           <w:szCs w:val="24"/>
         </w:rPr>
-        <w:t xml:space="preserve"> :</w:t>
-      </w:r>
-      <w:proofErr w:type="gramEnd"/>
-      <w:r>
-        <w:rPr>
-          <w:sz w:val="24"/>
-          <w:szCs w:val="24"/>
-        </w:rPr>
-        <w:t xml:space="preserve"> </w:t>
-      </w:r>
-      <w:hyperlink r:id="rId7" w:history="1">
+        <w:t xml:space="preserve"> : </w:t>
+      </w:r>
+      <w:hyperlink r:id="rId10" w:history="1">
         <w:r>
           <w:rPr>
             <w:rStyle w:val="Hyperlink"/>
@@ -119,7 +284,62 @@
         </w:rPr>
       </w:pPr>
       <w:r>
-        <w:t xml:space="preserve">Run node index inside </w:t>
+        <w:t>Add bot id in Index.js where “</w:t>
+      </w:r>
+      <w:proofErr w:type="spellStart"/>
+      <w:r>
+        <w:t>Telegram_id</w:t>
+      </w:r>
+      <w:proofErr w:type="spellEnd"/>
+      <w:r>
+        <w:t xml:space="preserve">” on 2 </w:t>
+      </w:r>
+      <w:proofErr w:type="spellStart"/>
+      <w:r>
+        <w:t>nd</w:t>
+      </w:r>
+      <w:proofErr w:type="spellEnd"/>
+      <w:r>
+        <w:t xml:space="preserve"> line added . Add it as </w:t>
+      </w:r>
+      <w:r>
+        <w:rPr>
+          <w:sz w:val="24"/>
+          <w:szCs w:val="24"/>
+        </w:rPr>
+        <w:t>1216614278:AAESFgxVOLWNpqkmgqfEzHuxJOPJWSNKJ7Q</w:t>
+      </w:r>
+      <w:r>
+        <w:rPr>
+          <w:sz w:val="24"/>
+          <w:szCs w:val="24"/>
+        </w:rPr>
+        <w:t>.</w:t>
+      </w:r>
+    </w:p>
+    <w:p>
+      <w:pPr>
+        <w:pStyle w:val="ListParagraph"/>
+        <w:numPr>
+          <w:ilvl w:val="0"/>
+          <w:numId w:val="1"/>
+        </w:numPr>
+        <w:rPr>
+          <w:sz w:val="24"/>
+          <w:szCs w:val="24"/>
+        </w:rPr>
+      </w:pPr>
+      <w:r>
+        <w:t xml:space="preserve">Run </w:t>
+      </w:r>
+      <w:r>
+        <w:rPr>
+          <w:highlight w:val="yellow"/>
+        </w:rPr>
+        <w:t>node index</w:t>
+      </w:r>
+      <w:r>
+        <w:t xml:space="preserve"> inside </w:t>
       </w:r>
       <w:proofErr w:type="spellStart"/>
       <w:r>
@@ -161,21 +381,12 @@
         </w:rPr>
         <w:t xml:space="preserve">:  </w:t>
       </w:r>
-      <w:proofErr w:type="gramStart"/>
       <w:r>
         <w:rPr>
           <w:sz w:val="24"/>
           <w:szCs w:val="24"/>
         </w:rPr>
-        <w:t>1216614278:AAESFgxVOLWNpqkmgqfEzHuxJOPJWSNKJ</w:t>
-      </w:r>
-      <w:proofErr w:type="gramEnd"/>
-      <w:r>
-        <w:rPr>
-          <w:sz w:val="24"/>
-          <w:szCs w:val="24"/>
-        </w:rPr>
-        <w:t>7Q</w:t>
+        <w:t>1216614278:AAESFgxVOLWNpqkmgqfEzHuxJOPJWSNKJ7Q</w:t>
       </w:r>
     </w:p>
     <w:p>
@@ -205,7 +416,6 @@
         <w:t xml:space="preserve">Code </w:t>
       </w:r>
       <w:proofErr w:type="spellStart"/>
-      <w:proofErr w:type="gramStart"/>
       <w:r>
         <w:rPr>
           <w:b/>
@@ -223,17 +433,7 @@
           <w:sz w:val="32"/>
           <w:szCs w:val="32"/>
         </w:rPr>
-        <w:t xml:space="preserve"> :</w:t>
-      </w:r>
-      <w:proofErr w:type="gramEnd"/>
-      <w:r>
-        <w:rPr>
-          <w:b/>
-          <w:bCs/>
-          <w:sz w:val="32"/>
-          <w:szCs w:val="32"/>
-        </w:rPr>
-        <w:t xml:space="preserve"> </w:t>
+        <w:t xml:space="preserve"> : </w:t>
       </w:r>
     </w:p>
     <w:p>
@@ -456,17 +656,8 @@
           <w:sz w:val="24"/>
           <w:szCs w:val="24"/>
         </w:rPr>
-        <w:t xml:space="preserve">Step By Step </w:t>
-      </w:r>
-      <w:proofErr w:type="gramStart"/>
-      <w:r>
-        <w:rPr>
-          <w:sz w:val="24"/>
-          <w:szCs w:val="24"/>
-        </w:rPr>
-        <w:t>understanding :</w:t>
-      </w:r>
-      <w:proofErr w:type="gramEnd"/>
+        <w:t>Step By Step understanding :</w:t>
+      </w:r>
     </w:p>
     <w:p>
       <w:pPr>
@@ -680,7 +871,6 @@
         </w:rPr>
         <w:t> </w:t>
       </w:r>
-      <w:proofErr w:type="gramStart"/>
       <w:r>
         <w:rPr>
           <w:rFonts w:ascii="Consolas" w:eastAsia="Times New Roman" w:hAnsi="Consolas" w:cs="Times New Roman"/>
@@ -699,7 +889,6 @@
         </w:rPr>
         <w:t>(</w:t>
       </w:r>
-      <w:proofErr w:type="gramEnd"/>
       <w:r>
         <w:rPr>
           <w:rFonts w:ascii="Consolas" w:eastAsia="Times New Roman" w:hAnsi="Consolas" w:cs="Times New Roman"/>
@@ -871,7 +1060,6 @@
         </w:rPr>
         <w:t>(</w:t>
       </w:r>
-      <w:proofErr w:type="gramStart"/>
       <w:r>
         <w:rPr>
           <w:rFonts w:ascii="Consolas" w:eastAsia="Times New Roman" w:hAnsi="Consolas" w:cs="Times New Roman"/>
@@ -879,17 +1067,7 @@
           <w:sz w:val="21"/>
           <w:szCs w:val="21"/>
         </w:rPr>
-        <w:t>"./</w:t>
-      </w:r>
-      <w:proofErr w:type="gramEnd"/>
-      <w:r>
-        <w:rPr>
-          <w:rFonts w:ascii="Consolas" w:eastAsia="Times New Roman" w:hAnsi="Consolas" w:cs="Times New Roman"/>
-          <w:color w:val="CE9178"/>
-          <w:sz w:val="21"/>
-          <w:szCs w:val="21"/>
-        </w:rPr>
-        <w:t>operations/operations"</w:t>
+        <w:t>"./operations/operations"</w:t>
       </w:r>
       <w:r>
         <w:rPr>
@@ -923,24 +1101,7 @@
           <w:sz w:val="24"/>
           <w:szCs w:val="24"/>
         </w:rPr>
-        <w:lastRenderedPageBreak/>
-        <w:t xml:space="preserve">We already have operations.js file where we are doing file operations as </w:t>
-      </w:r>
-      <w:proofErr w:type="gramStart"/>
-      <w:r>
-        <w:rPr>
-          <w:sz w:val="24"/>
-          <w:szCs w:val="24"/>
-        </w:rPr>
-        <w:t>read ,</w:t>
-      </w:r>
-      <w:proofErr w:type="gramEnd"/>
-      <w:r>
-        <w:rPr>
-          <w:sz w:val="24"/>
-          <w:szCs w:val="24"/>
-        </w:rPr>
-        <w:t xml:space="preserve"> write and update.</w:t>
+        <w:t>We already have operations.js file where we are doing file operations as read , write and update.</w:t>
       </w:r>
     </w:p>
     <w:p>
@@ -1586,7 +1747,6 @@
         <w:t>(</w:t>
       </w:r>
       <w:proofErr w:type="spellStart"/>
-      <w:proofErr w:type="gramStart"/>
       <w:r>
         <w:rPr>
           <w:rFonts w:ascii="Consolas" w:eastAsia="Times New Roman" w:hAnsi="Consolas" w:cs="Times New Roman"/>
@@ -1615,7 +1775,6 @@
         <w:t>byteLength</w:t>
       </w:r>
       <w:proofErr w:type="spellEnd"/>
-      <w:proofErr w:type="gramEnd"/>
       <w:r>
         <w:rPr>
           <w:rFonts w:ascii="Consolas" w:eastAsia="Times New Roman" w:hAnsi="Consolas" w:cs="Times New Roman"/>
@@ -1856,7 +2015,6 @@
         <w:t> &lt; </w:t>
       </w:r>
       <w:proofErr w:type="spellStart"/>
-      <w:proofErr w:type="gramStart"/>
       <w:r>
         <w:rPr>
           <w:rFonts w:ascii="Consolas" w:eastAsia="Times New Roman" w:hAnsi="Consolas" w:cs="Times New Roman"/>
@@ -1885,7 +2043,6 @@
         <w:t>length</w:t>
       </w:r>
       <w:proofErr w:type="spellEnd"/>
-      <w:proofErr w:type="gramEnd"/>
       <w:r>
         <w:rPr>
           <w:rFonts w:ascii="Consolas" w:eastAsia="Times New Roman" w:hAnsi="Consolas" w:cs="Times New Roman"/>
@@ -2203,7 +2360,6 @@
         </w:rPr>
         <w:t> = </w:t>
       </w:r>
-      <w:proofErr w:type="gramStart"/>
       <w:r>
         <w:rPr>
           <w:rFonts w:ascii="Consolas" w:eastAsia="Times New Roman" w:hAnsi="Consolas" w:cs="Times New Roman"/>
@@ -2223,7 +2379,6 @@
         <w:t>(</w:t>
       </w:r>
       <w:proofErr w:type="spellStart"/>
-      <w:proofErr w:type="gramEnd"/>
       <w:r>
         <w:rPr>
           <w:rFonts w:ascii="Consolas" w:eastAsia="Times New Roman" w:hAnsi="Consolas" w:cs="Times New Roman"/>
@@ -2383,7 +2538,6 @@
         </w:rPr>
         <w:t>        </w:t>
       </w:r>
-      <w:proofErr w:type="gramStart"/>
       <w:r>
         <w:rPr>
           <w:rFonts w:ascii="Consolas" w:eastAsia="Times New Roman" w:hAnsi="Consolas" w:cs="Times New Roman"/>
@@ -2403,7 +2557,6 @@
         <w:t>(</w:t>
       </w:r>
       <w:proofErr w:type="spellStart"/>
-      <w:proofErr w:type="gramEnd"/>
       <w:r>
         <w:rPr>
           <w:rFonts w:ascii="Consolas" w:eastAsia="Times New Roman" w:hAnsi="Consolas" w:cs="Times New Roman"/>
@@ -2483,7 +2636,6 @@
         <w:t>                </w:t>
       </w:r>
       <w:proofErr w:type="spellStart"/>
-      <w:proofErr w:type="gramStart"/>
       <w:r>
         <w:rPr>
           <w:rFonts w:ascii="Consolas" w:eastAsia="Times New Roman" w:hAnsi="Consolas" w:cs="Times New Roman"/>
@@ -2512,7 +2664,6 @@
         <w:t>LASTUSED</w:t>
       </w:r>
       <w:proofErr w:type="spellEnd"/>
-      <w:proofErr w:type="gramEnd"/>
       <w:r>
         <w:rPr>
           <w:rFonts w:ascii="Consolas" w:eastAsia="Times New Roman" w:hAnsi="Consolas" w:cs="Times New Roman"/>
@@ -2648,7 +2799,6 @@
         <w:t> = </w:t>
       </w:r>
       <w:proofErr w:type="spellStart"/>
-      <w:proofErr w:type="gramStart"/>
       <w:r>
         <w:rPr>
           <w:rFonts w:ascii="Consolas" w:eastAsia="Times New Roman" w:hAnsi="Consolas" w:cs="Times New Roman"/>
@@ -2677,7 +2827,6 @@
         <w:t>structure</w:t>
       </w:r>
       <w:proofErr w:type="spellEnd"/>
-      <w:proofErr w:type="gramEnd"/>
       <w:r>
         <w:rPr>
           <w:rFonts w:ascii="Consolas" w:eastAsia="Times New Roman" w:hAnsi="Consolas" w:cs="Times New Roman"/>
@@ -2730,7 +2879,6 @@
         </w:rPr>
         <w:t>    </w:t>
       </w:r>
-      <w:proofErr w:type="gramStart"/>
       <w:r>
         <w:rPr>
           <w:rFonts w:ascii="Consolas" w:eastAsia="Times New Roman" w:hAnsi="Consolas" w:cs="Times New Roman"/>
@@ -2758,7 +2906,6 @@
         </w:rPr>
         <w:t>writeFile</w:t>
       </w:r>
-      <w:proofErr w:type="gramEnd"/>
       <w:r>
         <w:rPr>
           <w:rFonts w:ascii="Consolas" w:eastAsia="Times New Roman" w:hAnsi="Consolas" w:cs="Times New Roman"/>
@@ -2899,6 +3046,7 @@
           <w:sz w:val="21"/>
           <w:szCs w:val="21"/>
         </w:rPr>
+        <w:lastRenderedPageBreak/>
         <w:t>        </w:t>
       </w:r>
       <w:r>
@@ -3182,80 +3330,53 @@
           <w:szCs w:val="24"/>
         </w:rPr>
       </w:pPr>
-      <w:proofErr w:type="gramStart"/>
       <w:r>
         <w:rPr>
           <w:sz w:val="24"/>
           <w:szCs w:val="24"/>
         </w:rPr>
-        <w:t>Example..</w:t>
-      </w:r>
-      <w:proofErr w:type="gramEnd"/>
+        <w:t xml:space="preserve">Example.. If we already have 5 records in </w:t>
+      </w:r>
       <w:r>
         <w:rPr>
           <w:sz w:val="24"/>
           <w:szCs w:val="24"/>
         </w:rPr>
-        <w:t xml:space="preserve"> If we already have 5 records in </w:t>
+        <w:t>QTCNCHITIET</w:t>
       </w:r>
       <w:r>
         <w:rPr>
           <w:sz w:val="24"/>
           <w:szCs w:val="24"/>
         </w:rPr>
-        <w:t>QTCNCHITIET</w:t>
-      </w:r>
-      <w:r>
+        <w:t xml:space="preserve"> then if we are sending msg with 2 correct records then PIECERAT field value we are replacing with 7.</w:t>
+      </w:r>
+    </w:p>
+    <w:p>
+      <w:pPr>
+        <w:pStyle w:val="ListParagraph"/>
+        <w:ind w:left="1080"/>
         <w:rPr>
           <w:sz w:val="24"/>
           <w:szCs w:val="24"/>
         </w:rPr>
-        <w:t xml:space="preserve"> then if we are sending msg with 2 correct </w:t>
-      </w:r>
-      <w:proofErr w:type="gramStart"/>
+      </w:pPr>
       <w:r>
         <w:rPr>
           <w:sz w:val="24"/>
           <w:szCs w:val="24"/>
         </w:rPr>
-        <w:t>records</w:t>
-      </w:r>
-      <w:proofErr w:type="gramEnd"/>
+        <w:t xml:space="preserve">And </w:t>
+      </w:r>
+      <w:proofErr w:type="spellStart"/>
       <w:r>
         <w:rPr>
           <w:sz w:val="24"/>
           <w:szCs w:val="24"/>
         </w:rPr>
-        <w:t xml:space="preserve"> then PIECERAT field value we are replacing with 7.</w:t>
-      </w:r>
-    </w:p>
-    <w:p>
-      <w:pPr>
-        <w:pStyle w:val="ListParagraph"/>
-        <w:ind w:left="1080"/>
-        <w:rPr>
-          <w:sz w:val="24"/>
-          <w:szCs w:val="24"/>
-        </w:rPr>
-      </w:pPr>
-      <w:r>
-        <w:rPr>
-          <w:sz w:val="24"/>
-          <w:szCs w:val="24"/>
-        </w:rPr>
-        <w:t xml:space="preserve">And </w:t>
-      </w:r>
-      <w:proofErr w:type="spellStart"/>
-      <w:proofErr w:type="gramStart"/>
-      <w:r>
-        <w:rPr>
-          <w:sz w:val="24"/>
-          <w:szCs w:val="24"/>
-        </w:rPr>
         <w:t>fs.write</w:t>
       </w:r>
       <w:proofErr w:type="spellEnd"/>
-      <w:proofErr w:type="gramEnd"/>
       <w:r>
         <w:rPr>
           <w:sz w:val="24"/>
@@ -3321,7 +3442,6 @@
           <w:sz w:val="24"/>
           <w:szCs w:val="24"/>
         </w:rPr>
-        <w:lastRenderedPageBreak/>
         <w:t xml:space="preserve">Read file data and insert in object against any key </w:t>
       </w:r>
     </w:p>
@@ -3374,7 +3494,6 @@
         </w:rPr>
         <w:t> = </w:t>
       </w:r>
-      <w:proofErr w:type="gramStart"/>
       <w:r>
         <w:rPr>
           <w:rFonts w:ascii="Consolas" w:eastAsia="Times New Roman" w:hAnsi="Consolas" w:cs="Times New Roman"/>
@@ -3393,7 +3512,6 @@
         </w:rPr>
         <w:t>(</w:t>
       </w:r>
-      <w:proofErr w:type="gramEnd"/>
       <w:r>
         <w:rPr>
           <w:rFonts w:ascii="Consolas" w:eastAsia="Times New Roman" w:hAnsi="Consolas" w:cs="Times New Roman"/>
@@ -3588,7 +3706,6 @@
         </w:rPr>
         <w:t> </w:t>
       </w:r>
-      <w:proofErr w:type="gramStart"/>
       <w:r>
         <w:rPr>
           <w:rFonts w:ascii="Consolas" w:eastAsia="Times New Roman" w:hAnsi="Consolas" w:cs="Times New Roman"/>
@@ -3607,7 +3724,6 @@
         </w:rPr>
         <w:t>(</w:t>
       </w:r>
-      <w:proofErr w:type="gramEnd"/>
       <w:r>
         <w:rPr>
           <w:rFonts w:ascii="Consolas" w:eastAsia="Times New Roman" w:hAnsi="Consolas" w:cs="Times New Roman"/>
@@ -3650,7 +3766,6 @@
         <w:t>    </w:t>
       </w:r>
       <w:proofErr w:type="spellStart"/>
-      <w:proofErr w:type="gramStart"/>
       <w:r>
         <w:rPr>
           <w:rFonts w:ascii="Consolas" w:eastAsia="Times New Roman" w:hAnsi="Consolas" w:cs="Times New Roman"/>
@@ -3678,7 +3793,6 @@
         </w:rPr>
         <w:t>stream</w:t>
       </w:r>
-      <w:proofErr w:type="gramEnd"/>
       <w:r>
         <w:rPr>
           <w:rFonts w:ascii="Consolas" w:eastAsia="Times New Roman" w:hAnsi="Consolas" w:cs="Times New Roman"/>
@@ -3784,7 +3898,6 @@
         </w:rPr>
         <w:t>        </w:t>
       </w:r>
-      <w:proofErr w:type="gramStart"/>
       <w:r>
         <w:rPr>
           <w:rFonts w:ascii="Consolas" w:eastAsia="Times New Roman" w:hAnsi="Consolas" w:cs="Times New Roman"/>
@@ -3803,7 +3916,6 @@
         </w:rPr>
         <w:t>(</w:t>
       </w:r>
-      <w:proofErr w:type="gramEnd"/>
       <w:r>
         <w:rPr>
           <w:rFonts w:ascii="Consolas" w:eastAsia="Times New Roman" w:hAnsi="Consolas" w:cs="Times New Roman"/>
@@ -3922,7 +4034,6 @@
         <w:t>(</w:t>
       </w:r>
       <w:proofErr w:type="spellStart"/>
-      <w:proofErr w:type="gramStart"/>
       <w:r>
         <w:rPr>
           <w:rFonts w:ascii="Consolas" w:eastAsia="Times New Roman" w:hAnsi="Consolas" w:cs="Times New Roman"/>
@@ -3951,7 +4062,6 @@
         <w:t>ALLOWMULTI</w:t>
       </w:r>
       <w:proofErr w:type="spellEnd"/>
-      <w:proofErr w:type="gramEnd"/>
       <w:r>
         <w:rPr>
           <w:rFonts w:ascii="Consolas" w:eastAsia="Times New Roman" w:hAnsi="Consolas" w:cs="Times New Roman"/>
@@ -3985,7 +4095,6 @@
         <w:t>            </w:t>
       </w:r>
       <w:proofErr w:type="spellStart"/>
-      <w:proofErr w:type="gramStart"/>
       <w:r>
         <w:rPr>
           <w:rFonts w:ascii="Consolas" w:eastAsia="Times New Roman" w:hAnsi="Consolas" w:cs="Times New Roman"/>
@@ -4014,7 +4123,6 @@
         <w:t>ALLOWMULTI</w:t>
       </w:r>
       <w:proofErr w:type="spellEnd"/>
-      <w:proofErr w:type="gramEnd"/>
       <w:r>
         <w:rPr>
           <w:rFonts w:ascii="Consolas" w:eastAsia="Times New Roman" w:hAnsi="Consolas" w:cs="Times New Roman"/>
@@ -4189,25 +4297,14 @@
         </w:rPr>
         <w:t>keyVal</w:t>
       </w:r>
-      <w:proofErr w:type="gramStart"/>
-      <w:r>
-        <w:rPr>
-          <w:rFonts w:ascii="Consolas" w:eastAsia="Times New Roman" w:hAnsi="Consolas" w:cs="Times New Roman"/>
-          <w:color w:val="D4D4D4"/>
-          <w:sz w:val="21"/>
-          <w:szCs w:val="21"/>
-        </w:rPr>
-        <w:t>]]  =</w:t>
-      </w:r>
-      <w:proofErr w:type="gramEnd"/>
-      <w:r>
-        <w:rPr>
-          <w:rFonts w:ascii="Consolas" w:eastAsia="Times New Roman" w:hAnsi="Consolas" w:cs="Times New Roman"/>
-          <w:color w:val="D4D4D4"/>
-          <w:sz w:val="21"/>
-          <w:szCs w:val="21"/>
-        </w:rPr>
-        <w:t> </w:t>
+      <w:r>
+        <w:rPr>
+          <w:rFonts w:ascii="Consolas" w:eastAsia="Times New Roman" w:hAnsi="Consolas" w:cs="Times New Roman"/>
+          <w:color w:val="D4D4D4"/>
+          <w:sz w:val="21"/>
+          <w:szCs w:val="21"/>
+        </w:rPr>
+        <w:t>]]  = </w:t>
       </w:r>
       <w:r>
         <w:rPr>
@@ -4424,7 +4521,6 @@
         <w:t xml:space="preserve">Here we are returning object with key whatever we are passing and value against it with </w:t>
       </w:r>
       <w:proofErr w:type="spellStart"/>
-      <w:proofErr w:type="gramStart"/>
       <w:r>
         <w:rPr>
           <w:sz w:val="24"/>
@@ -4433,7 +4529,6 @@
         <w:t>parser.stream</w:t>
       </w:r>
       <w:proofErr w:type="spellEnd"/>
-      <w:proofErr w:type="gramEnd"/>
       <w:r>
         <w:rPr>
           <w:sz w:val="24"/>
@@ -4529,7 +4624,6 @@
         </w:rPr>
         <w:t> = </w:t>
       </w:r>
-      <w:proofErr w:type="gramStart"/>
       <w:r>
         <w:rPr>
           <w:rFonts w:ascii="Consolas" w:eastAsia="Times New Roman" w:hAnsi="Consolas" w:cs="Times New Roman"/>
@@ -4548,7 +4642,6 @@
         </w:rPr>
         <w:t>(</w:t>
       </w:r>
-      <w:proofErr w:type="gramEnd"/>
       <w:r>
         <w:rPr>
           <w:rFonts w:ascii="Consolas" w:eastAsia="Times New Roman" w:hAnsi="Consolas" w:cs="Times New Roman"/>
@@ -4802,7 +4895,6 @@
         </w:rPr>
         <w:t>        </w:t>
       </w:r>
-      <w:proofErr w:type="gramStart"/>
       <w:r>
         <w:rPr>
           <w:rFonts w:ascii="Consolas" w:eastAsia="Times New Roman" w:hAnsi="Consolas" w:cs="Times New Roman"/>
@@ -4821,7 +4913,6 @@
         </w:rPr>
         <w:t>(</w:t>
       </w:r>
-      <w:proofErr w:type="gramEnd"/>
       <w:r>
         <w:rPr>
           <w:rFonts w:ascii="Consolas" w:eastAsia="Times New Roman" w:hAnsi="Consolas" w:cs="Times New Roman"/>
@@ -4960,7 +5051,6 @@
         <w:t> += </w:t>
       </w:r>
       <w:proofErr w:type="spellStart"/>
-      <w:proofErr w:type="gramStart"/>
       <w:r>
         <w:rPr>
           <w:rFonts w:ascii="Consolas" w:eastAsia="Times New Roman" w:hAnsi="Consolas" w:cs="Times New Roman"/>
@@ -4989,7 +5079,6 @@
         <w:t>QUANTITY</w:t>
       </w:r>
       <w:proofErr w:type="spellEnd"/>
-      <w:proofErr w:type="gramEnd"/>
       <w:r>
         <w:rPr>
           <w:rFonts w:ascii="Consolas" w:eastAsia="Times New Roman" w:hAnsi="Consolas" w:cs="Times New Roman"/>
@@ -5217,6 +5306,7 @@
           <w:sz w:val="21"/>
           <w:szCs w:val="21"/>
         </w:rPr>
+        <w:lastRenderedPageBreak/>
         <w:t>const</w:t>
       </w:r>
       <w:r>
@@ -5246,7 +5336,6 @@
         </w:rPr>
         <w:t> = </w:t>
       </w:r>
-      <w:proofErr w:type="gramStart"/>
       <w:r>
         <w:rPr>
           <w:rFonts w:ascii="Consolas" w:eastAsia="Times New Roman" w:hAnsi="Consolas" w:cs="Times New Roman"/>
@@ -5265,7 +5354,6 @@
         </w:rPr>
         <w:t>(</w:t>
       </w:r>
-      <w:proofErr w:type="gramEnd"/>
       <w:r>
         <w:rPr>
           <w:rFonts w:ascii="Consolas" w:eastAsia="Times New Roman" w:hAnsi="Consolas" w:cs="Times New Roman"/>
@@ -5462,7 +5550,6 @@
         </w:rPr>
         <w:t>    </w:t>
       </w:r>
-      <w:proofErr w:type="gramStart"/>
       <w:r>
         <w:rPr>
           <w:rFonts w:ascii="Consolas" w:eastAsia="Times New Roman" w:hAnsi="Consolas" w:cs="Times New Roman"/>
@@ -5500,7 +5587,6 @@
         <w:t>(</w:t>
       </w:r>
       <w:proofErr w:type="spellStart"/>
-      <w:proofErr w:type="gramEnd"/>
       <w:r>
         <w:rPr>
           <w:rFonts w:ascii="Consolas" w:eastAsia="Times New Roman" w:hAnsi="Consolas" w:cs="Times New Roman"/>
@@ -5958,7 +6044,6 @@
           <w:sz w:val="24"/>
           <w:szCs w:val="24"/>
         </w:rPr>
-        <w:lastRenderedPageBreak/>
         <w:t>To check monthly earning check if date is valid then compute earning</w:t>
       </w:r>
     </w:p>
@@ -6109,7 +6194,6 @@
         <w:t> = </w:t>
       </w:r>
       <w:proofErr w:type="spellStart"/>
-      <w:proofErr w:type="gramStart"/>
       <w:r>
         <w:rPr>
           <w:rFonts w:ascii="Consolas" w:eastAsia="Times New Roman" w:hAnsi="Consolas" w:cs="Times New Roman"/>
@@ -6138,7 +6222,6 @@
         <w:t>slice</w:t>
       </w:r>
       <w:proofErr w:type="spellEnd"/>
-      <w:proofErr w:type="gramEnd"/>
       <w:r>
         <w:rPr>
           <w:rFonts w:ascii="Consolas" w:eastAsia="Times New Roman" w:hAnsi="Consolas" w:cs="Times New Roman"/>
@@ -6244,7 +6327,6 @@
         <w:t> = </w:t>
       </w:r>
       <w:proofErr w:type="spellStart"/>
-      <w:proofErr w:type="gramStart"/>
       <w:r>
         <w:rPr>
           <w:rFonts w:ascii="Consolas" w:eastAsia="Times New Roman" w:hAnsi="Consolas" w:cs="Times New Roman"/>
@@ -6273,7 +6355,6 @@
         <w:t>slice</w:t>
       </w:r>
       <w:proofErr w:type="spellEnd"/>
-      <w:proofErr w:type="gramEnd"/>
       <w:r>
         <w:rPr>
           <w:rFonts w:ascii="Consolas" w:eastAsia="Times New Roman" w:hAnsi="Consolas" w:cs="Times New Roman"/>
@@ -6379,7 +6460,6 @@
         <w:t> = </w:t>
       </w:r>
       <w:proofErr w:type="spellStart"/>
-      <w:proofErr w:type="gramStart"/>
       <w:r>
         <w:rPr>
           <w:rFonts w:ascii="Consolas" w:eastAsia="Times New Roman" w:hAnsi="Consolas" w:cs="Times New Roman"/>
@@ -6408,7 +6488,6 @@
         <w:t>slice</w:t>
       </w:r>
       <w:proofErr w:type="spellEnd"/>
-      <w:proofErr w:type="gramEnd"/>
       <w:r>
         <w:rPr>
           <w:rFonts w:ascii="Consolas" w:eastAsia="Times New Roman" w:hAnsi="Consolas" w:cs="Times New Roman"/>
@@ -6684,7 +6763,6 @@
         </w:rPr>
         <w:t> = </w:t>
       </w:r>
-      <w:proofErr w:type="gramStart"/>
       <w:r>
         <w:rPr>
           <w:rFonts w:ascii="Consolas" w:eastAsia="Times New Roman" w:hAnsi="Consolas" w:cs="Times New Roman"/>
@@ -6701,17 +6779,7 @@
           <w:sz w:val="21"/>
           <w:szCs w:val="21"/>
         </w:rPr>
-        <w:t>(</w:t>
-      </w:r>
-      <w:proofErr w:type="gramEnd"/>
-      <w:r>
-        <w:rPr>
-          <w:rFonts w:ascii="Consolas" w:eastAsia="Times New Roman" w:hAnsi="Consolas" w:cs="Times New Roman"/>
-          <w:color w:val="D4D4D4"/>
-          <w:sz w:val="21"/>
-          <w:szCs w:val="21"/>
-        </w:rPr>
-        <w:t>);</w:t>
+        <w:t>();</w:t>
       </w:r>
     </w:p>
     <w:p>
@@ -6790,17 +6858,7 @@
           <w:sz w:val="21"/>
           <w:szCs w:val="21"/>
         </w:rPr>
-        <w:t>(</w:t>
-      </w:r>
-      <w:proofErr w:type="gramStart"/>
-      <w:r>
-        <w:rPr>
-          <w:rFonts w:ascii="Consolas" w:eastAsia="Times New Roman" w:hAnsi="Consolas" w:cs="Times New Roman"/>
-          <w:color w:val="D4D4D4"/>
-          <w:sz w:val="21"/>
-          <w:szCs w:val="21"/>
-        </w:rPr>
-        <w:t>).</w:t>
+        <w:t>().</w:t>
       </w:r>
       <w:proofErr w:type="spellStart"/>
       <w:r>
@@ -6813,7 +6871,6 @@
         <w:t>startOf</w:t>
       </w:r>
       <w:proofErr w:type="spellEnd"/>
-      <w:proofErr w:type="gramEnd"/>
       <w:r>
         <w:rPr>
           <w:rFonts w:ascii="Consolas" w:eastAsia="Times New Roman" w:hAnsi="Consolas" w:cs="Times New Roman"/>
@@ -6864,7 +6921,6 @@
         </w:rPr>
         <w:t>    </w:t>
       </w:r>
-      <w:proofErr w:type="gramStart"/>
       <w:r>
         <w:rPr>
           <w:rFonts w:ascii="Consolas" w:eastAsia="Times New Roman" w:hAnsi="Consolas" w:cs="Times New Roman"/>
@@ -6883,7 +6939,6 @@
         </w:rPr>
         <w:t>(</w:t>
       </w:r>
-      <w:proofErr w:type="gramEnd"/>
       <w:r>
         <w:rPr>
           <w:rFonts w:ascii="Consolas" w:eastAsia="Times New Roman" w:hAnsi="Consolas" w:cs="Times New Roman"/>
@@ -7176,23 +7231,7 @@
           <w:sz w:val="24"/>
           <w:szCs w:val="24"/>
         </w:rPr>
-        <w:t xml:space="preserve">Here trying to check current </w:t>
-      </w:r>
-      <w:proofErr w:type="gramStart"/>
-      <w:r>
-        <w:rPr>
-          <w:sz w:val="24"/>
-          <w:szCs w:val="24"/>
-        </w:rPr>
-        <w:t>date ,</w:t>
-      </w:r>
-      <w:proofErr w:type="gramEnd"/>
-      <w:r>
-        <w:rPr>
-          <w:sz w:val="24"/>
-          <w:szCs w:val="24"/>
-        </w:rPr>
-        <w:t xml:space="preserve"> 1 </w:t>
+        <w:t xml:space="preserve">Here trying to check current date , 1 </w:t>
       </w:r>
       <w:proofErr w:type="spellStart"/>
       <w:r>
@@ -7384,7 +7423,6 @@
         </w:rPr>
         <w:t> = </w:t>
       </w:r>
-      <w:proofErr w:type="gramStart"/>
       <w:r>
         <w:rPr>
           <w:rFonts w:ascii="Consolas" w:eastAsia="Times New Roman" w:hAnsi="Consolas" w:cs="Times New Roman"/>
@@ -7412,7 +7450,6 @@
         </w:rPr>
         <w:t>read</w:t>
       </w:r>
-      <w:proofErr w:type="gramEnd"/>
       <w:r>
         <w:rPr>
           <w:rFonts w:ascii="Consolas" w:eastAsia="Times New Roman" w:hAnsi="Consolas" w:cs="Times New Roman"/>
@@ -7525,7 +7562,6 @@
         </w:rPr>
         <w:t> = </w:t>
       </w:r>
-      <w:proofErr w:type="gramStart"/>
       <w:r>
         <w:rPr>
           <w:rFonts w:ascii="Consolas" w:eastAsia="Times New Roman" w:hAnsi="Consolas" w:cs="Times New Roman"/>
@@ -7553,7 +7589,6 @@
         </w:rPr>
         <w:t>read</w:t>
       </w:r>
-      <w:proofErr w:type="gramEnd"/>
       <w:r>
         <w:rPr>
           <w:rFonts w:ascii="Consolas" w:eastAsia="Times New Roman" w:hAnsi="Consolas" w:cs="Times New Roman"/>
@@ -7666,7 +7701,6 @@
         </w:rPr>
         <w:t> = </w:t>
       </w:r>
-      <w:proofErr w:type="gramStart"/>
       <w:r>
         <w:rPr>
           <w:rFonts w:ascii="Consolas" w:eastAsia="Times New Roman" w:hAnsi="Consolas" w:cs="Times New Roman"/>
@@ -7694,7 +7728,6 @@
         </w:rPr>
         <w:t>read</w:t>
       </w:r>
-      <w:proofErr w:type="gramEnd"/>
       <w:r>
         <w:rPr>
           <w:rFonts w:ascii="Consolas" w:eastAsia="Times New Roman" w:hAnsi="Consolas" w:cs="Times New Roman"/>
@@ -7807,7 +7840,6 @@
         </w:rPr>
         <w:t> = </w:t>
       </w:r>
-      <w:proofErr w:type="gramStart"/>
       <w:r>
         <w:rPr>
           <w:rFonts w:ascii="Consolas" w:eastAsia="Times New Roman" w:hAnsi="Consolas" w:cs="Times New Roman"/>
@@ -7835,7 +7867,6 @@
         </w:rPr>
         <w:t>read</w:t>
       </w:r>
-      <w:proofErr w:type="gramEnd"/>
       <w:r>
         <w:rPr>
           <w:rFonts w:ascii="Consolas" w:eastAsia="Times New Roman" w:hAnsi="Consolas" w:cs="Times New Roman"/>
@@ -7948,7 +7979,6 @@
         </w:rPr>
         <w:t> = </w:t>
       </w:r>
-      <w:proofErr w:type="gramStart"/>
       <w:r>
         <w:rPr>
           <w:rFonts w:ascii="Consolas" w:eastAsia="Times New Roman" w:hAnsi="Consolas" w:cs="Times New Roman"/>
@@ -7976,7 +8006,6 @@
         </w:rPr>
         <w:t>read</w:t>
       </w:r>
-      <w:proofErr w:type="gramEnd"/>
       <w:r>
         <w:rPr>
           <w:rFonts w:ascii="Consolas" w:eastAsia="Times New Roman" w:hAnsi="Consolas" w:cs="Times New Roman"/>
@@ -8089,7 +8118,6 @@
         </w:rPr>
         <w:t> = </w:t>
       </w:r>
-      <w:proofErr w:type="gramStart"/>
       <w:r>
         <w:rPr>
           <w:rFonts w:ascii="Consolas" w:eastAsia="Times New Roman" w:hAnsi="Consolas" w:cs="Times New Roman"/>
@@ -8117,7 +8145,6 @@
         </w:rPr>
         <w:t>read</w:t>
       </w:r>
-      <w:proofErr w:type="gramEnd"/>
       <w:r>
         <w:rPr>
           <w:rFonts w:ascii="Consolas" w:eastAsia="Times New Roman" w:hAnsi="Consolas" w:cs="Times New Roman"/>
@@ -8214,6 +8241,7 @@
           <w:sz w:val="21"/>
           <w:szCs w:val="21"/>
         </w:rPr>
+        <w:lastRenderedPageBreak/>
         <w:t>var</w:t>
       </w:r>
       <w:r>
@@ -9103,7 +9131,6 @@
           <w:sz w:val="21"/>
           <w:szCs w:val="21"/>
         </w:rPr>
-        <w:lastRenderedPageBreak/>
         <w:t>var</w:t>
       </w:r>
       <w:r>
@@ -9370,7 +9397,6 @@
         <w:t> </w:t>
       </w:r>
       <w:proofErr w:type="spellStart"/>
-      <w:proofErr w:type="gramStart"/>
       <w:r>
         <w:rPr>
           <w:rFonts w:ascii="Consolas" w:eastAsia="Times New Roman" w:hAnsi="Consolas" w:cs="Times New Roman"/>
@@ -9391,7 +9417,6 @@
         <w:t>(</w:t>
       </w:r>
       <w:proofErr w:type="spellStart"/>
-      <w:proofErr w:type="gramEnd"/>
       <w:r>
         <w:rPr>
           <w:rFonts w:ascii="Consolas" w:eastAsia="Times New Roman" w:hAnsi="Consolas" w:cs="Times New Roman"/>
@@ -9507,17 +9532,7 @@
           <w:sz w:val="21"/>
           <w:szCs w:val="21"/>
         </w:rPr>
-        <w:t> </w:t>
-      </w:r>
-      <w:proofErr w:type="gramStart"/>
-      <w:r>
-        <w:rPr>
-          <w:rFonts w:ascii="Consolas" w:eastAsia="Times New Roman" w:hAnsi="Consolas" w:cs="Times New Roman"/>
-          <w:color w:val="D4D4D4"/>
-          <w:sz w:val="21"/>
-          <w:szCs w:val="21"/>
-        </w:rPr>
-        <w:t>=  </w:t>
+        <w:t> =  </w:t>
       </w:r>
       <w:r>
         <w:rPr>
@@ -9528,7 +9543,6 @@
         </w:rPr>
         <w:t>await</w:t>
       </w:r>
-      <w:proofErr w:type="gramEnd"/>
       <w:r>
         <w:rPr>
           <w:rFonts w:ascii="Consolas" w:eastAsia="Times New Roman" w:hAnsi="Consolas" w:cs="Times New Roman"/>
@@ -9666,17 +9680,7 @@
           <w:sz w:val="21"/>
           <w:szCs w:val="21"/>
         </w:rPr>
-        <w:t> </w:t>
-      </w:r>
-      <w:proofErr w:type="gramStart"/>
-      <w:r>
-        <w:rPr>
-          <w:rFonts w:ascii="Consolas" w:eastAsia="Times New Roman" w:hAnsi="Consolas" w:cs="Times New Roman"/>
-          <w:color w:val="D4D4D4"/>
-          <w:sz w:val="21"/>
-          <w:szCs w:val="21"/>
-        </w:rPr>
-        <w:t>=  </w:t>
+        <w:t> =  </w:t>
       </w:r>
       <w:r>
         <w:rPr>
@@ -9687,7 +9691,6 @@
         </w:rPr>
         <w:t>await</w:t>
       </w:r>
-      <w:proofErr w:type="gramEnd"/>
       <w:r>
         <w:rPr>
           <w:rFonts w:ascii="Consolas" w:eastAsia="Times New Roman" w:hAnsi="Consolas" w:cs="Times New Roman"/>
@@ -9919,7 +9922,6 @@
         <w:t>(</w:t>
       </w:r>
       <w:proofErr w:type="spellStart"/>
-      <w:proofErr w:type="gramStart"/>
       <w:r>
         <w:rPr>
           <w:rFonts w:ascii="Consolas" w:eastAsia="Times New Roman" w:hAnsi="Consolas" w:cs="Times New Roman"/>
@@ -9966,7 +9968,6 @@
         <w:t>includes</w:t>
       </w:r>
       <w:proofErr w:type="spellEnd"/>
-      <w:proofErr w:type="gramEnd"/>
       <w:r>
         <w:rPr>
           <w:rFonts w:ascii="Consolas" w:eastAsia="Times New Roman" w:hAnsi="Consolas" w:cs="Times New Roman"/>
@@ -10034,7 +10035,6 @@
         </w:rPr>
         <w:t>[</w:t>
       </w:r>
-      <w:proofErr w:type="gramStart"/>
       <w:r>
         <w:rPr>
           <w:rFonts w:ascii="Consolas" w:eastAsia="Times New Roman" w:hAnsi="Consolas" w:cs="Times New Roman"/>
@@ -10062,7 +10062,6 @@
         </w:rPr>
         <w:t>STEPCODE</w:t>
       </w:r>
-      <w:proofErr w:type="gramEnd"/>
       <w:r>
         <w:rPr>
           <w:rFonts w:ascii="Consolas" w:eastAsia="Times New Roman" w:hAnsi="Consolas" w:cs="Times New Roman"/>
@@ -10245,7 +10244,6 @@
         <w:t>[</w:t>
       </w:r>
       <w:proofErr w:type="spellStart"/>
-      <w:proofErr w:type="gramStart"/>
       <w:r>
         <w:rPr>
           <w:rFonts w:ascii="Consolas" w:eastAsia="Times New Roman" w:hAnsi="Consolas" w:cs="Times New Roman"/>
@@ -10274,7 +10272,6 @@
         <w:t>STEPCODE</w:t>
       </w:r>
       <w:proofErr w:type="spellEnd"/>
-      <w:proofErr w:type="gramEnd"/>
       <w:r>
         <w:rPr>
           <w:rFonts w:ascii="Consolas" w:eastAsia="Times New Roman" w:hAnsi="Consolas" w:cs="Times New Roman"/>
@@ -10405,7 +10402,6 @@
         <w:t> = </w:t>
       </w:r>
       <w:proofErr w:type="spellStart"/>
-      <w:proofErr w:type="gramStart"/>
       <w:r>
         <w:rPr>
           <w:rFonts w:ascii="Consolas" w:eastAsia="Times New Roman" w:hAnsi="Consolas" w:cs="Times New Roman"/>
@@ -10434,7 +10430,6 @@
         <w:t>isValidDate</w:t>
       </w:r>
       <w:proofErr w:type="spellEnd"/>
-      <w:proofErr w:type="gramEnd"/>
       <w:r>
         <w:rPr>
           <w:rFonts w:ascii="Consolas" w:eastAsia="Times New Roman" w:hAnsi="Consolas" w:cs="Times New Roman"/>
@@ -10504,7 +10499,6 @@
         </w:rPr>
         <w:t>        </w:t>
       </w:r>
-      <w:proofErr w:type="gramStart"/>
       <w:r>
         <w:rPr>
           <w:rFonts w:ascii="Consolas" w:eastAsia="Times New Roman" w:hAnsi="Consolas" w:cs="Times New Roman"/>
@@ -10523,7 +10517,6 @@
         </w:rPr>
         <w:t>(</w:t>
       </w:r>
-      <w:proofErr w:type="gramEnd"/>
       <w:r>
         <w:rPr>
           <w:rFonts w:ascii="Consolas" w:eastAsia="Times New Roman" w:hAnsi="Consolas" w:cs="Times New Roman"/>
@@ -10816,7 +10809,6 @@
         </w:rPr>
         <w:t> += </w:t>
       </w:r>
-      <w:proofErr w:type="gramStart"/>
       <w:r>
         <w:rPr>
           <w:rFonts w:ascii="Consolas" w:eastAsia="Times New Roman" w:hAnsi="Consolas" w:cs="Times New Roman"/>
@@ -10835,7 +10827,6 @@
         </w:rPr>
         <w:t>(</w:t>
       </w:r>
-      <w:proofErr w:type="gramEnd"/>
       <w:r>
         <w:rPr>
           <w:rFonts w:ascii="Consolas" w:eastAsia="Times New Roman" w:hAnsi="Consolas" w:cs="Times New Roman"/>
@@ -11186,7 +11177,6 @@
         </w:rPr>
         <w:t>(</w:t>
       </w:r>
-      <w:proofErr w:type="gramStart"/>
       <w:r>
         <w:rPr>
           <w:rFonts w:ascii="Consolas" w:eastAsia="Times New Roman" w:hAnsi="Consolas" w:cs="Times New Roman"/>
@@ -11232,7 +11222,6 @@
         </w:rPr>
         <w:t>trim</w:t>
       </w:r>
-      <w:proofErr w:type="gramEnd"/>
       <w:r>
         <w:rPr>
           <w:rFonts w:ascii="Consolas" w:eastAsia="Times New Roman" w:hAnsi="Consolas" w:cs="Times New Roman"/>
@@ -11466,7 +11455,6 @@
         </w:rPr>
         <w:t> += </w:t>
       </w:r>
-      <w:proofErr w:type="gramStart"/>
       <w:r>
         <w:rPr>
           <w:rFonts w:ascii="Consolas" w:eastAsia="Times New Roman" w:hAnsi="Consolas" w:cs="Times New Roman"/>
@@ -11485,7 +11473,6 @@
         </w:rPr>
         <w:t>(</w:t>
       </w:r>
-      <w:proofErr w:type="gramEnd"/>
       <w:r>
         <w:rPr>
           <w:rFonts w:ascii="Consolas" w:eastAsia="Times New Roman" w:hAnsi="Consolas" w:cs="Times New Roman"/>
@@ -11794,6 +11781,7 @@
           <w:sz w:val="21"/>
           <w:szCs w:val="21"/>
         </w:rPr>
+        <w:lastRenderedPageBreak/>
         <w:t>        }</w:t>
       </w:r>
     </w:p>
@@ -12179,7 +12167,6 @@
         </w:rPr>
         <w:t> </w:t>
       </w:r>
-      <w:proofErr w:type="gramStart"/>
       <w:r>
         <w:rPr>
           <w:rFonts w:ascii="Consolas" w:eastAsia="Times New Roman" w:hAnsi="Consolas" w:cs="Times New Roman"/>
@@ -12225,7 +12212,6 @@
         </w:rPr>
         <w:t>open</w:t>
       </w:r>
-      <w:proofErr w:type="gramEnd"/>
       <w:r>
         <w:rPr>
           <w:rFonts w:ascii="Consolas" w:eastAsia="Times New Roman" w:hAnsi="Consolas" w:cs="Times New Roman"/>
@@ -12307,7 +12293,6 @@
         <w:t> </w:t>
       </w:r>
       <w:proofErr w:type="spellStart"/>
-      <w:proofErr w:type="gramStart"/>
       <w:r>
         <w:rPr>
           <w:rFonts w:ascii="Consolas" w:eastAsia="Times New Roman" w:hAnsi="Consolas" w:cs="Times New Roman"/>
@@ -12336,7 +12321,6 @@
         <w:t>appendRecords</w:t>
       </w:r>
       <w:proofErr w:type="spellEnd"/>
-      <w:proofErr w:type="gramEnd"/>
       <w:r>
         <w:rPr>
           <w:rFonts w:ascii="Consolas" w:eastAsia="Times New Roman" w:hAnsi="Consolas" w:cs="Times New Roman"/>
@@ -12441,7 +12425,6 @@
         <w:t>${</w:t>
       </w:r>
       <w:proofErr w:type="spellStart"/>
-      <w:proofErr w:type="gramStart"/>
       <w:r>
         <w:rPr>
           <w:rFonts w:ascii="Consolas" w:eastAsia="Times New Roman" w:hAnsi="Consolas" w:cs="Times New Roman"/>
@@ -12470,7 +12453,6 @@
         <w:t>length</w:t>
       </w:r>
       <w:proofErr w:type="spellEnd"/>
-      <w:proofErr w:type="gramEnd"/>
       <w:r>
         <w:rPr>
           <w:rFonts w:ascii="Consolas" w:eastAsia="Times New Roman" w:hAnsi="Consolas" w:cs="Times New Roman"/>
@@ -12534,7 +12516,6 @@
           <w:sz w:val="24"/>
           <w:szCs w:val="24"/>
         </w:rPr>
-        <w:lastRenderedPageBreak/>
         <w:t xml:space="preserve">Here we are just appending data to </w:t>
       </w:r>
       <w:r>
@@ -12628,7 +12609,6 @@
         <w:t> </w:t>
       </w:r>
       <w:proofErr w:type="spellStart"/>
-      <w:proofErr w:type="gramStart"/>
       <w:r>
         <w:rPr>
           <w:rFonts w:ascii="Consolas" w:eastAsia="Times New Roman" w:hAnsi="Consolas" w:cs="Times New Roman"/>
@@ -12648,7 +12628,6 @@
         </w:rPr>
         <w:t>(</w:t>
       </w:r>
-      <w:proofErr w:type="gramEnd"/>
       <w:r>
         <w:rPr>
           <w:rFonts w:ascii="Consolas" w:eastAsia="Times New Roman" w:hAnsi="Consolas" w:cs="Times New Roman"/>
@@ -12710,7 +12689,6 @@
         <w:t>    </w:t>
       </w:r>
       <w:proofErr w:type="spellStart"/>
-      <w:proofErr w:type="gramStart"/>
       <w:r>
         <w:rPr>
           <w:rFonts w:ascii="Consolas" w:eastAsia="Times New Roman" w:hAnsi="Consolas" w:cs="Times New Roman"/>
@@ -12739,7 +12717,6 @@
         <w:t>update</w:t>
       </w:r>
       <w:proofErr w:type="spellEnd"/>
-      <w:proofErr w:type="gramEnd"/>
       <w:r>
         <w:rPr>
           <w:rFonts w:ascii="Consolas" w:eastAsia="Times New Roman" w:hAnsi="Consolas" w:cs="Times New Roman"/>
@@ -12822,8 +12799,633 @@
           <w:szCs w:val="24"/>
         </w:rPr>
       </w:pPr>
+      <w:r>
+        <w:rPr>
+          <w:sz w:val="24"/>
+          <w:szCs w:val="24"/>
+        </w:rPr>
+        <w:t xml:space="preserve">On message from telegram we calculate everything from operations and earning </w:t>
+      </w:r>
+    </w:p>
+    <w:p>
+      <w:pPr>
+        <w:pStyle w:val="ListParagraph"/>
+        <w:shd w:val="clear" w:color="auto" w:fill="1E1E1E"/>
+        <w:spacing w:after="0" w:line="285" w:lineRule="atLeast"/>
+        <w:rPr>
+          <w:rFonts w:ascii="Consolas" w:eastAsia="Times New Roman" w:hAnsi="Consolas" w:cs="Times New Roman"/>
+          <w:color w:val="D4D4D4"/>
+          <w:sz w:val="21"/>
+          <w:szCs w:val="21"/>
+        </w:rPr>
+      </w:pPr>
+      <w:proofErr w:type="spellStart"/>
+      <w:r>
+        <w:rPr>
+          <w:rFonts w:ascii="Consolas" w:eastAsia="Times New Roman" w:hAnsi="Consolas" w:cs="Times New Roman"/>
+          <w:color w:val="9CDCFE"/>
+          <w:sz w:val="21"/>
+          <w:szCs w:val="21"/>
+        </w:rPr>
+        <w:t>telegram</w:t>
+      </w:r>
+      <w:r>
+        <w:rPr>
+          <w:rFonts w:ascii="Consolas" w:eastAsia="Times New Roman" w:hAnsi="Consolas" w:cs="Times New Roman"/>
+          <w:color w:val="D4D4D4"/>
+          <w:sz w:val="21"/>
+          <w:szCs w:val="21"/>
+        </w:rPr>
+        <w:t>.</w:t>
+      </w:r>
+      <w:r>
+        <w:rPr>
+          <w:rFonts w:ascii="Consolas" w:eastAsia="Times New Roman" w:hAnsi="Consolas" w:cs="Times New Roman"/>
+          <w:color w:val="DCDCAA"/>
+          <w:sz w:val="21"/>
+          <w:szCs w:val="21"/>
+        </w:rPr>
+        <w:t>on</w:t>
+      </w:r>
+      <w:proofErr w:type="spellEnd"/>
+      <w:r>
+        <w:rPr>
+          <w:rFonts w:ascii="Consolas" w:eastAsia="Times New Roman" w:hAnsi="Consolas" w:cs="Times New Roman"/>
+          <w:color w:val="D4D4D4"/>
+          <w:sz w:val="21"/>
+          <w:szCs w:val="21"/>
+        </w:rPr>
+        <w:t>(</w:t>
+      </w:r>
+      <w:r>
+        <w:rPr>
+          <w:rFonts w:ascii="Consolas" w:eastAsia="Times New Roman" w:hAnsi="Consolas" w:cs="Times New Roman"/>
+          <w:color w:val="CE9178"/>
+          <w:sz w:val="21"/>
+          <w:szCs w:val="21"/>
+        </w:rPr>
+        <w:t>"text"</w:t>
+      </w:r>
+      <w:r>
+        <w:rPr>
+          <w:rFonts w:ascii="Consolas" w:eastAsia="Times New Roman" w:hAnsi="Consolas" w:cs="Times New Roman"/>
+          <w:color w:val="D4D4D4"/>
+          <w:sz w:val="21"/>
+          <w:szCs w:val="21"/>
+        </w:rPr>
+        <w:t>, (</w:t>
+      </w:r>
+      <w:r>
+        <w:rPr>
+          <w:rFonts w:ascii="Consolas" w:eastAsia="Times New Roman" w:hAnsi="Consolas" w:cs="Times New Roman"/>
+          <w:color w:val="9CDCFE"/>
+          <w:sz w:val="21"/>
+          <w:szCs w:val="21"/>
+        </w:rPr>
+        <w:t>message</w:t>
+      </w:r>
+      <w:r>
+        <w:rPr>
+          <w:rFonts w:ascii="Consolas" w:eastAsia="Times New Roman" w:hAnsi="Consolas" w:cs="Times New Roman"/>
+          <w:color w:val="D4D4D4"/>
+          <w:sz w:val="21"/>
+          <w:szCs w:val="21"/>
+        </w:rPr>
+        <w:t>) </w:t>
+      </w:r>
+      <w:r>
+        <w:rPr>
+          <w:rFonts w:ascii="Consolas" w:eastAsia="Times New Roman" w:hAnsi="Consolas" w:cs="Times New Roman"/>
+          <w:color w:val="569CD6"/>
+          <w:sz w:val="21"/>
+          <w:szCs w:val="21"/>
+        </w:rPr>
+        <w:t>=&gt;</w:t>
+      </w:r>
+      <w:r>
+        <w:rPr>
+          <w:rFonts w:ascii="Consolas" w:eastAsia="Times New Roman" w:hAnsi="Consolas" w:cs="Times New Roman"/>
+          <w:color w:val="D4D4D4"/>
+          <w:sz w:val="21"/>
+          <w:szCs w:val="21"/>
+        </w:rPr>
+        <w:t> {</w:t>
+      </w:r>
+    </w:p>
+    <w:p>
+      <w:pPr>
+        <w:pStyle w:val="ListParagraph"/>
+        <w:shd w:val="clear" w:color="auto" w:fill="1E1E1E"/>
+        <w:spacing w:after="0" w:line="285" w:lineRule="atLeast"/>
+        <w:rPr>
+          <w:rFonts w:ascii="Consolas" w:eastAsia="Times New Roman" w:hAnsi="Consolas" w:cs="Times New Roman"/>
+          <w:color w:val="D4D4D4"/>
+          <w:sz w:val="21"/>
+          <w:szCs w:val="21"/>
+        </w:rPr>
+      </w:pPr>
+      <w:r>
+        <w:rPr>
+          <w:rFonts w:ascii="Consolas" w:eastAsia="Times New Roman" w:hAnsi="Consolas" w:cs="Times New Roman"/>
+          <w:color w:val="D4D4D4"/>
+          <w:sz w:val="21"/>
+          <w:szCs w:val="21"/>
+        </w:rPr>
+        <w:t> </w:t>
+      </w:r>
+      <w:r>
+        <w:rPr>
+          <w:rFonts w:ascii="Consolas" w:eastAsia="Times New Roman" w:hAnsi="Consolas" w:cs="Times New Roman"/>
+          <w:color w:val="D4D4D4"/>
+          <w:sz w:val="21"/>
+          <w:szCs w:val="21"/>
+        </w:rPr>
+        <w:t>//////calculations</w:t>
+      </w:r>
+    </w:p>
+    <w:p>
+      <w:pPr>
+        <w:pStyle w:val="ListParagraph"/>
+        <w:shd w:val="clear" w:color="auto" w:fill="1E1E1E"/>
+        <w:spacing w:after="0" w:line="285" w:lineRule="atLeast"/>
+        <w:rPr>
+          <w:rFonts w:ascii="Consolas" w:eastAsia="Times New Roman" w:hAnsi="Consolas" w:cs="Times New Roman"/>
+          <w:color w:val="D4D4D4"/>
+          <w:sz w:val="21"/>
+          <w:szCs w:val="21"/>
+        </w:rPr>
+      </w:pPr>
+      <w:r>
+        <w:rPr>
+          <w:rFonts w:ascii="Consolas" w:eastAsia="Times New Roman" w:hAnsi="Consolas" w:cs="Times New Roman"/>
+          <w:color w:val="D4D4D4"/>
+          <w:sz w:val="21"/>
+          <w:szCs w:val="21"/>
+        </w:rPr>
+        <w:t>});</w:t>
+      </w:r>
+    </w:p>
+    <w:p>
+      <w:pPr>
+        <w:pStyle w:val="ListParagraph"/>
+        <w:numPr>
+          <w:ilvl w:val="0"/>
+          <w:numId w:val="2"/>
+        </w:numPr>
+        <w:rPr>
+          <w:sz w:val="24"/>
+          <w:szCs w:val="24"/>
+        </w:rPr>
+      </w:pPr>
+      <w:r>
+        <w:rPr>
+          <w:sz w:val="24"/>
+          <w:szCs w:val="24"/>
+        </w:rPr>
+        <w:t xml:space="preserve">Earning calculation </w:t>
+      </w:r>
+    </w:p>
+    <w:p>
+      <w:pPr>
+        <w:pStyle w:val="ListParagraph"/>
+        <w:shd w:val="clear" w:color="auto" w:fill="1E1E1E"/>
+        <w:spacing w:after="0" w:line="285" w:lineRule="atLeast"/>
+        <w:rPr>
+          <w:rFonts w:ascii="Consolas" w:eastAsia="Times New Roman" w:hAnsi="Consolas" w:cs="Times New Roman"/>
+          <w:color w:val="D4D4D4"/>
+          <w:sz w:val="21"/>
+          <w:szCs w:val="21"/>
+        </w:rPr>
+      </w:pPr>
+      <w:r>
+        <w:rPr>
+          <w:rFonts w:ascii="Consolas" w:eastAsia="Times New Roman" w:hAnsi="Consolas" w:cs="Times New Roman"/>
+          <w:color w:val="569CD6"/>
+          <w:sz w:val="21"/>
+          <w:szCs w:val="21"/>
+        </w:rPr>
+        <w:t>function</w:t>
+      </w:r>
+      <w:r>
+        <w:rPr>
+          <w:rFonts w:ascii="Consolas" w:eastAsia="Times New Roman" w:hAnsi="Consolas" w:cs="Times New Roman"/>
+          <w:color w:val="D4D4D4"/>
+          <w:sz w:val="21"/>
+          <w:szCs w:val="21"/>
+        </w:rPr>
+        <w:t> </w:t>
+      </w:r>
+      <w:r>
+        <w:rPr>
+          <w:rFonts w:ascii="Consolas" w:eastAsia="Times New Roman" w:hAnsi="Consolas" w:cs="Times New Roman"/>
+          <w:color w:val="DCDCAA"/>
+          <w:sz w:val="21"/>
+          <w:szCs w:val="21"/>
+        </w:rPr>
+        <w:t>getTotalEarning</w:t>
+      </w:r>
+      <w:r>
+        <w:rPr>
+          <w:rFonts w:ascii="Consolas" w:eastAsia="Times New Roman" w:hAnsi="Consolas" w:cs="Times New Roman"/>
+          <w:color w:val="D4D4D4"/>
+          <w:sz w:val="21"/>
+          <w:szCs w:val="21"/>
+        </w:rPr>
+        <w:t>(</w:t>
+      </w:r>
+      <w:r>
+        <w:rPr>
+          <w:rFonts w:ascii="Consolas" w:eastAsia="Times New Roman" w:hAnsi="Consolas" w:cs="Times New Roman"/>
+          <w:color w:val="9CDCFE"/>
+          <w:sz w:val="21"/>
+          <w:szCs w:val="21"/>
+        </w:rPr>
+        <w:t>quantity</w:t>
+      </w:r>
+      <w:r>
+        <w:rPr>
+          <w:rFonts w:ascii="Consolas" w:eastAsia="Times New Roman" w:hAnsi="Consolas" w:cs="Times New Roman"/>
+          <w:color w:val="D4D4D4"/>
+          <w:sz w:val="21"/>
+          <w:szCs w:val="21"/>
+        </w:rPr>
+        <w:t>, </w:t>
+      </w:r>
+      <w:r>
+        <w:rPr>
+          <w:rFonts w:ascii="Consolas" w:eastAsia="Times New Roman" w:hAnsi="Consolas" w:cs="Times New Roman"/>
+          <w:color w:val="9CDCFE"/>
+          <w:sz w:val="21"/>
+          <w:szCs w:val="21"/>
+        </w:rPr>
+        <w:t>allowed_time</w:t>
+      </w:r>
+      <w:r>
+        <w:rPr>
+          <w:rFonts w:ascii="Consolas" w:eastAsia="Times New Roman" w:hAnsi="Consolas" w:cs="Times New Roman"/>
+          <w:color w:val="D4D4D4"/>
+          <w:sz w:val="21"/>
+          <w:szCs w:val="21"/>
+        </w:rPr>
+        <w:t>, </w:t>
+      </w:r>
+      <w:r>
+        <w:rPr>
+          <w:rFonts w:ascii="Consolas" w:eastAsia="Times New Roman" w:hAnsi="Consolas" w:cs="Times New Roman"/>
+          <w:color w:val="9CDCFE"/>
+          <w:sz w:val="21"/>
+          <w:szCs w:val="21"/>
+        </w:rPr>
+        <w:t>LBCOSTPERS</w:t>
+      </w:r>
+      <w:r>
+        <w:rPr>
+          <w:rFonts w:ascii="Consolas" w:eastAsia="Times New Roman" w:hAnsi="Consolas" w:cs="Times New Roman"/>
+          <w:color w:val="D4D4D4"/>
+          <w:sz w:val="21"/>
+          <w:szCs w:val="21"/>
+        </w:rPr>
+        <w:t>, </w:t>
+      </w:r>
+      <w:r>
+        <w:rPr>
+          <w:rFonts w:ascii="Consolas" w:eastAsia="Times New Roman" w:hAnsi="Consolas" w:cs="Times New Roman"/>
+          <w:color w:val="9CDCFE"/>
+          <w:sz w:val="21"/>
+          <w:szCs w:val="21"/>
+        </w:rPr>
+        <w:t>heso</w:t>
+      </w:r>
+      <w:r>
+        <w:rPr>
+          <w:rFonts w:ascii="Consolas" w:eastAsia="Times New Roman" w:hAnsi="Consolas" w:cs="Times New Roman"/>
+          <w:color w:val="D4D4D4"/>
+          <w:sz w:val="21"/>
+          <w:szCs w:val="21"/>
+        </w:rPr>
+        <w:t>, </w:t>
+      </w:r>
+      <w:r>
+        <w:rPr>
+          <w:rFonts w:ascii="Consolas" w:eastAsia="Times New Roman" w:hAnsi="Consolas" w:cs="Times New Roman"/>
+          <w:color w:val="9CDCFE"/>
+          <w:sz w:val="21"/>
+          <w:szCs w:val="21"/>
+        </w:rPr>
+        <w:t>smvRate</w:t>
+      </w:r>
+      <w:r>
+        <w:rPr>
+          <w:rFonts w:ascii="Consolas" w:eastAsia="Times New Roman" w:hAnsi="Consolas" w:cs="Times New Roman"/>
+          <w:color w:val="D4D4D4"/>
+          <w:sz w:val="21"/>
+          <w:szCs w:val="21"/>
+        </w:rPr>
+        <w:t> = </w:t>
+      </w:r>
+      <w:r>
+        <w:rPr>
+          <w:rFonts w:ascii="Consolas" w:eastAsia="Times New Roman" w:hAnsi="Consolas" w:cs="Times New Roman"/>
+          <w:color w:val="B5CEA8"/>
+          <w:sz w:val="21"/>
+          <w:szCs w:val="21"/>
+        </w:rPr>
+        <w:t>1</w:t>
+      </w:r>
+      <w:r>
+        <w:rPr>
+          <w:rFonts w:ascii="Consolas" w:eastAsia="Times New Roman" w:hAnsi="Consolas" w:cs="Times New Roman"/>
+          <w:color w:val="D4D4D4"/>
+          <w:sz w:val="21"/>
+          <w:szCs w:val="21"/>
+        </w:rPr>
+        <w:t>) {</w:t>
+      </w:r>
+    </w:p>
+    <w:p>
+      <w:pPr>
+        <w:pStyle w:val="ListParagraph"/>
+        <w:shd w:val="clear" w:color="auto" w:fill="1E1E1E"/>
+        <w:spacing w:after="0" w:line="285" w:lineRule="atLeast"/>
+        <w:rPr>
+          <w:rFonts w:ascii="Consolas" w:eastAsia="Times New Roman" w:hAnsi="Consolas" w:cs="Times New Roman"/>
+          <w:color w:val="D4D4D4"/>
+          <w:sz w:val="21"/>
+          <w:szCs w:val="21"/>
+        </w:rPr>
+      </w:pPr>
+      <w:r>
+        <w:rPr>
+          <w:rFonts w:ascii="Consolas" w:eastAsia="Times New Roman" w:hAnsi="Consolas" w:cs="Times New Roman"/>
+          <w:color w:val="D4D4D4"/>
+          <w:sz w:val="21"/>
+          <w:szCs w:val="21"/>
+        </w:rPr>
+        <w:t>    </w:t>
+      </w:r>
+      <w:r>
+        <w:rPr>
+          <w:rFonts w:ascii="Consolas" w:eastAsia="Times New Roman" w:hAnsi="Consolas" w:cs="Times New Roman"/>
+          <w:color w:val="C586C0"/>
+          <w:sz w:val="21"/>
+          <w:szCs w:val="21"/>
+        </w:rPr>
+        <w:t>return</w:t>
+      </w:r>
+      <w:r>
+        <w:rPr>
+          <w:rFonts w:ascii="Consolas" w:eastAsia="Times New Roman" w:hAnsi="Consolas" w:cs="Times New Roman"/>
+          <w:color w:val="D4D4D4"/>
+          <w:sz w:val="21"/>
+          <w:szCs w:val="21"/>
+        </w:rPr>
+        <w:t> (</w:t>
+      </w:r>
+      <w:r>
+        <w:rPr>
+          <w:rFonts w:ascii="Consolas" w:eastAsia="Times New Roman" w:hAnsi="Consolas" w:cs="Times New Roman"/>
+          <w:color w:val="DCDCAA"/>
+          <w:sz w:val="21"/>
+          <w:szCs w:val="21"/>
+        </w:rPr>
+        <w:t>parseFloat</w:t>
+      </w:r>
+      <w:r>
+        <w:rPr>
+          <w:rFonts w:ascii="Consolas" w:eastAsia="Times New Roman" w:hAnsi="Consolas" w:cs="Times New Roman"/>
+          <w:color w:val="D4D4D4"/>
+          <w:sz w:val="21"/>
+          <w:szCs w:val="21"/>
+        </w:rPr>
+        <w:t>(</w:t>
+      </w:r>
+      <w:r>
+        <w:rPr>
+          <w:rFonts w:ascii="Consolas" w:eastAsia="Times New Roman" w:hAnsi="Consolas" w:cs="Times New Roman"/>
+          <w:color w:val="9CDCFE"/>
+          <w:sz w:val="21"/>
+          <w:szCs w:val="21"/>
+        </w:rPr>
+        <w:t>quantity</w:t>
+      </w:r>
+      <w:r>
+        <w:rPr>
+          <w:rFonts w:ascii="Consolas" w:eastAsia="Times New Roman" w:hAnsi="Consolas" w:cs="Times New Roman"/>
+          <w:color w:val="D4D4D4"/>
+          <w:sz w:val="21"/>
+          <w:szCs w:val="21"/>
+        </w:rPr>
+        <w:t>) * </w:t>
+      </w:r>
+      <w:r>
+        <w:rPr>
+          <w:rFonts w:ascii="Consolas" w:eastAsia="Times New Roman" w:hAnsi="Consolas" w:cs="Times New Roman"/>
+          <w:color w:val="DCDCAA"/>
+          <w:sz w:val="21"/>
+          <w:szCs w:val="21"/>
+        </w:rPr>
+        <w:t>parseFloat</w:t>
+      </w:r>
+      <w:r>
+        <w:rPr>
+          <w:rFonts w:ascii="Consolas" w:eastAsia="Times New Roman" w:hAnsi="Consolas" w:cs="Times New Roman"/>
+          <w:color w:val="D4D4D4"/>
+          <w:sz w:val="21"/>
+          <w:szCs w:val="21"/>
+        </w:rPr>
+        <w:t>(</w:t>
+      </w:r>
+      <w:r>
+        <w:rPr>
+          <w:rFonts w:ascii="Consolas" w:eastAsia="Times New Roman" w:hAnsi="Consolas" w:cs="Times New Roman"/>
+          <w:color w:val="9CDCFE"/>
+          <w:sz w:val="21"/>
+          <w:szCs w:val="21"/>
+        </w:rPr>
+        <w:t>allowed_time</w:t>
+      </w:r>
+      <w:r>
+        <w:rPr>
+          <w:rFonts w:ascii="Consolas" w:eastAsia="Times New Roman" w:hAnsi="Consolas" w:cs="Times New Roman"/>
+          <w:color w:val="D4D4D4"/>
+          <w:sz w:val="21"/>
+          <w:szCs w:val="21"/>
+        </w:rPr>
+        <w:t>) * </w:t>
+      </w:r>
+      <w:r>
+        <w:rPr>
+          <w:rFonts w:ascii="Consolas" w:eastAsia="Times New Roman" w:hAnsi="Consolas" w:cs="Times New Roman"/>
+          <w:color w:val="DCDCAA"/>
+          <w:sz w:val="21"/>
+          <w:szCs w:val="21"/>
+        </w:rPr>
+        <w:t>parseFloat</w:t>
+      </w:r>
+      <w:r>
+        <w:rPr>
+          <w:rFonts w:ascii="Consolas" w:eastAsia="Times New Roman" w:hAnsi="Consolas" w:cs="Times New Roman"/>
+          <w:color w:val="D4D4D4"/>
+          <w:sz w:val="21"/>
+          <w:szCs w:val="21"/>
+        </w:rPr>
+        <w:t>(</w:t>
+      </w:r>
+      <w:r>
+        <w:rPr>
+          <w:rFonts w:ascii="Consolas" w:eastAsia="Times New Roman" w:hAnsi="Consolas" w:cs="Times New Roman"/>
+          <w:color w:val="9CDCFE"/>
+          <w:sz w:val="21"/>
+          <w:szCs w:val="21"/>
+        </w:rPr>
+        <w:t>LBCOSTPERS</w:t>
+      </w:r>
+      <w:r>
+        <w:rPr>
+          <w:rFonts w:ascii="Consolas" w:eastAsia="Times New Roman" w:hAnsi="Consolas" w:cs="Times New Roman"/>
+          <w:color w:val="D4D4D4"/>
+          <w:sz w:val="21"/>
+          <w:szCs w:val="21"/>
+        </w:rPr>
+        <w:t>) * </w:t>
+      </w:r>
+      <w:r>
+        <w:rPr>
+          <w:rFonts w:ascii="Consolas" w:eastAsia="Times New Roman" w:hAnsi="Consolas" w:cs="Times New Roman"/>
+          <w:color w:val="DCDCAA"/>
+          <w:sz w:val="21"/>
+          <w:szCs w:val="21"/>
+        </w:rPr>
+        <w:t>parseFloat</w:t>
+      </w:r>
+      <w:r>
+        <w:rPr>
+          <w:rFonts w:ascii="Consolas" w:eastAsia="Times New Roman" w:hAnsi="Consolas" w:cs="Times New Roman"/>
+          <w:color w:val="D4D4D4"/>
+          <w:sz w:val="21"/>
+          <w:szCs w:val="21"/>
+        </w:rPr>
+        <w:t>(</w:t>
+      </w:r>
+      <w:r>
+        <w:rPr>
+          <w:rFonts w:ascii="Consolas" w:eastAsia="Times New Roman" w:hAnsi="Consolas" w:cs="Times New Roman"/>
+          <w:color w:val="9CDCFE"/>
+          <w:sz w:val="21"/>
+          <w:szCs w:val="21"/>
+        </w:rPr>
+        <w:t>heso</w:t>
+      </w:r>
+      <w:r>
+        <w:rPr>
+          <w:rFonts w:ascii="Consolas" w:eastAsia="Times New Roman" w:hAnsi="Consolas" w:cs="Times New Roman"/>
+          <w:color w:val="D4D4D4"/>
+          <w:sz w:val="21"/>
+          <w:szCs w:val="21"/>
+        </w:rPr>
+        <w:t>) * </w:t>
+      </w:r>
+      <w:r>
+        <w:rPr>
+          <w:rFonts w:ascii="Consolas" w:eastAsia="Times New Roman" w:hAnsi="Consolas" w:cs="Times New Roman"/>
+          <w:color w:val="DCDCAA"/>
+          <w:sz w:val="21"/>
+          <w:szCs w:val="21"/>
+        </w:rPr>
+        <w:t>parseFloat</w:t>
+      </w:r>
+      <w:r>
+        <w:rPr>
+          <w:rFonts w:ascii="Consolas" w:eastAsia="Times New Roman" w:hAnsi="Consolas" w:cs="Times New Roman"/>
+          <w:color w:val="D4D4D4"/>
+          <w:sz w:val="21"/>
+          <w:szCs w:val="21"/>
+        </w:rPr>
+        <w:t>(</w:t>
+      </w:r>
+      <w:r>
+        <w:rPr>
+          <w:rFonts w:ascii="Consolas" w:eastAsia="Times New Roman" w:hAnsi="Consolas" w:cs="Times New Roman"/>
+          <w:color w:val="9CDCFE"/>
+          <w:sz w:val="21"/>
+          <w:szCs w:val="21"/>
+        </w:rPr>
+        <w:t>smvRate</w:t>
+      </w:r>
+      <w:r>
+        <w:rPr>
+          <w:rFonts w:ascii="Consolas" w:eastAsia="Times New Roman" w:hAnsi="Consolas" w:cs="Times New Roman"/>
+          <w:color w:val="D4D4D4"/>
+          <w:sz w:val="21"/>
+          <w:szCs w:val="21"/>
+        </w:rPr>
+        <w:t>));</w:t>
+      </w:r>
+    </w:p>
+    <w:p>
+      <w:pPr>
+        <w:pStyle w:val="ListParagraph"/>
+        <w:shd w:val="clear" w:color="auto" w:fill="1E1E1E"/>
+        <w:spacing w:after="0" w:line="285" w:lineRule="atLeast"/>
+        <w:rPr>
+          <w:rFonts w:ascii="Consolas" w:eastAsia="Times New Roman" w:hAnsi="Consolas" w:cs="Times New Roman"/>
+          <w:color w:val="D4D4D4"/>
+          <w:sz w:val="21"/>
+          <w:szCs w:val="21"/>
+        </w:rPr>
+      </w:pPr>
+      <w:r>
+        <w:rPr>
+          <w:rFonts w:ascii="Consolas" w:eastAsia="Times New Roman" w:hAnsi="Consolas" w:cs="Times New Roman"/>
+          <w:color w:val="D4D4D4"/>
+          <w:sz w:val="21"/>
+          <w:szCs w:val="21"/>
+        </w:rPr>
+        <w:t>}</w:t>
+      </w:r>
+    </w:p>
+    <w:p>
+      <w:pPr>
+        <w:pStyle w:val="ListParagraph"/>
+        <w:rPr>
+          <w:sz w:val="24"/>
+          <w:szCs w:val="24"/>
+        </w:rPr>
+      </w:pPr>
+    </w:p>
+    <w:p>
+      <w:pPr>
+        <w:pStyle w:val="ListParagraph"/>
+        <w:rPr>
+          <w:sz w:val="24"/>
+          <w:szCs w:val="24"/>
+        </w:rPr>
+      </w:pPr>
+    </w:p>
+    <w:p>
+      <w:pPr>
+        <w:pStyle w:val="ListParagraph"/>
+        <w:rPr>
+          <w:sz w:val="24"/>
+          <w:szCs w:val="24"/>
+        </w:rPr>
+      </w:pPr>
+      <w:r>
+        <w:rPr>
+          <w:sz w:val="24"/>
+          <w:szCs w:val="24"/>
+        </w:rPr>
+        <w:t>Above</w:t>
+      </w:r>
       <w:bookmarkStart w:id="0" w:name="_GoBack"/>
       <w:bookmarkEnd w:id="0"/>
+      <w:r>
+        <w:rPr>
+          <w:sz w:val="24"/>
+          <w:szCs w:val="24"/>
+        </w:rPr>
+        <w:t xml:space="preserve"> code is step by step implementation for telegram</w:t>
+      </w:r>
     </w:p>
     <w:sectPr>
       <w:pgSz w:w="12240" w:h="15840"/>
@@ -12977,16 +13579,16 @@
     </w:lvl>
   </w:abstractNum>
   <w:abstractNum w:abstractNumId="1" w15:restartNumberingAfterBreak="0">
-    <w:nsid w:val="780D541D"/>
+    <w:nsid w:val="3BBA051D"/>
     <w:multiLevelType w:val="hybridMultilevel"/>
-    <w:tmpl w:val="65E69A0C"/>
-    <w:lvl w:ilvl="0" w:tplc="06FAFD3A">
+    <w:tmpl w:val="E78C93D8"/>
+    <w:lvl w:ilvl="0" w:tplc="0409000F">
       <w:start w:val="1"/>
       <w:numFmt w:val="decimal"/>
       <w:lvlText w:val="%1."/>
       <w:lvlJc w:val="left"/>
       <w:pPr>
-        <w:ind w:left="990" w:hanging="360"/>
+        <w:ind w:left="720" w:hanging="360"/>
       </w:pPr>
       <w:rPr>
         <w:rFonts w:hint="default"/>
@@ -12998,7 +13600,7 @@
       <w:lvlText w:val="%2."/>
       <w:lvlJc w:val="left"/>
       <w:pPr>
-        <w:ind w:left="1800" w:hanging="360"/>
+        <w:ind w:left="1440" w:hanging="360"/>
       </w:pPr>
     </w:lvl>
     <w:lvl w:ilvl="2" w:tplc="0409001B" w:tentative="1">
@@ -13007,7 +13609,7 @@
       <w:lvlText w:val="%3."/>
       <w:lvlJc w:val="right"/>
       <w:pPr>
-        <w:ind w:left="2520" w:hanging="180"/>
+        <w:ind w:left="2160" w:hanging="180"/>
       </w:pPr>
     </w:lvl>
     <w:lvl w:ilvl="3" w:tplc="0409000F" w:tentative="1">
@@ -13016,7 +13618,7 @@
       <w:lvlText w:val="%4."/>
       <w:lvlJc w:val="left"/>
       <w:pPr>
-        <w:ind w:left="3240" w:hanging="360"/>
+        <w:ind w:left="2880" w:hanging="360"/>
       </w:pPr>
     </w:lvl>
     <w:lvl w:ilvl="4" w:tplc="04090019" w:tentative="1">
@@ -13025,7 +13627,7 @@
       <w:lvlText w:val="%5."/>
       <w:lvlJc w:val="left"/>
       <w:pPr>
-        <w:ind w:left="3960" w:hanging="360"/>
+        <w:ind w:left="3600" w:hanging="360"/>
       </w:pPr>
     </w:lvl>
     <w:lvl w:ilvl="5" w:tplc="0409001B" w:tentative="1">
@@ -13034,7 +13636,7 @@
       <w:lvlText w:val="%6."/>
       <w:lvlJc w:val="right"/>
       <w:pPr>
-        <w:ind w:left="4680" w:hanging="180"/>
+        <w:ind w:left="4320" w:hanging="180"/>
       </w:pPr>
     </w:lvl>
     <w:lvl w:ilvl="6" w:tplc="0409000F" w:tentative="1">
@@ -13043,7 +13645,7 @@
       <w:lvlText w:val="%7."/>
       <w:lvlJc w:val="left"/>
       <w:pPr>
-        <w:ind w:left="5400" w:hanging="360"/>
+        <w:ind w:left="5040" w:hanging="360"/>
       </w:pPr>
     </w:lvl>
     <w:lvl w:ilvl="7" w:tplc="04090019" w:tentative="1">
@@ -13052,7 +13654,7 @@
       <w:lvlText w:val="%8."/>
       <w:lvlJc w:val="left"/>
       <w:pPr>
-        <w:ind w:left="6120" w:hanging="360"/>
+        <w:ind w:left="5760" w:hanging="360"/>
       </w:pPr>
     </w:lvl>
     <w:lvl w:ilvl="8" w:tplc="0409001B" w:tentative="1">
@@ -13061,21 +13663,21 @@
       <w:lvlText w:val="%9."/>
       <w:lvlJc w:val="right"/>
       <w:pPr>
-        <w:ind w:left="6840" w:hanging="180"/>
+        <w:ind w:left="6480" w:hanging="180"/>
       </w:pPr>
     </w:lvl>
   </w:abstractNum>
   <w:abstractNum w:abstractNumId="2" w15:restartNumberingAfterBreak="0">
-    <w:nsid w:val="7A9B6ACB"/>
+    <w:nsid w:val="780D541D"/>
     <w:multiLevelType w:val="hybridMultilevel"/>
-    <w:tmpl w:val="40F8E1FA"/>
-    <w:lvl w:ilvl="0" w:tplc="0409000F">
+    <w:tmpl w:val="65E69A0C"/>
+    <w:lvl w:ilvl="0" w:tplc="06FAFD3A">
       <w:start w:val="1"/>
       <w:numFmt w:val="decimal"/>
       <w:lvlText w:val="%1."/>
       <w:lvlJc w:val="left"/>
       <w:pPr>
-        <w:ind w:left="720" w:hanging="360"/>
+        <w:ind w:left="990" w:hanging="360"/>
       </w:pPr>
       <w:rPr>
         <w:rFonts w:hint="default"/>
@@ -13087,7 +13689,7 @@
       <w:lvlText w:val="%2."/>
       <w:lvlJc w:val="left"/>
       <w:pPr>
-        <w:ind w:left="1440" w:hanging="360"/>
+        <w:ind w:left="1800" w:hanging="360"/>
       </w:pPr>
     </w:lvl>
     <w:lvl w:ilvl="2" w:tplc="0409001B" w:tentative="1">
@@ -13096,7 +13698,7 @@
       <w:lvlText w:val="%3."/>
       <w:lvlJc w:val="right"/>
       <w:pPr>
-        <w:ind w:left="2160" w:hanging="180"/>
+        <w:ind w:left="2520" w:hanging="180"/>
       </w:pPr>
     </w:lvl>
     <w:lvl w:ilvl="3" w:tplc="0409000F" w:tentative="1">
@@ -13105,7 +13707,7 @@
       <w:lvlText w:val="%4."/>
       <w:lvlJc w:val="left"/>
       <w:pPr>
-        <w:ind w:left="2880" w:hanging="360"/>
+        <w:ind w:left="3240" w:hanging="360"/>
       </w:pPr>
     </w:lvl>
     <w:lvl w:ilvl="4" w:tplc="04090019" w:tentative="1">
@@ -13114,7 +13716,7 @@
       <w:lvlText w:val="%5."/>
       <w:lvlJc w:val="left"/>
       <w:pPr>
-        <w:ind w:left="3600" w:hanging="360"/>
+        <w:ind w:left="3960" w:hanging="360"/>
       </w:pPr>
     </w:lvl>
     <w:lvl w:ilvl="5" w:tplc="0409001B" w:tentative="1">
@@ -13123,7 +13725,7 @@
       <w:lvlText w:val="%6."/>
       <w:lvlJc w:val="right"/>
       <w:pPr>
-        <w:ind w:left="4320" w:hanging="180"/>
+        <w:ind w:left="4680" w:hanging="180"/>
       </w:pPr>
     </w:lvl>
     <w:lvl w:ilvl="6" w:tplc="0409000F" w:tentative="1">
@@ -13132,7 +13734,7 @@
       <w:lvlText w:val="%7."/>
       <w:lvlJc w:val="left"/>
       <w:pPr>
-        <w:ind w:left="5040" w:hanging="360"/>
+        <w:ind w:left="5400" w:hanging="360"/>
       </w:pPr>
     </w:lvl>
     <w:lvl w:ilvl="7" w:tplc="04090019" w:tentative="1">
@@ -13141,7 +13743,7 @@
       <w:lvlText w:val="%8."/>
       <w:lvlJc w:val="left"/>
       <w:pPr>
-        <w:ind w:left="5760" w:hanging="360"/>
+        <w:ind w:left="6120" w:hanging="360"/>
       </w:pPr>
     </w:lvl>
     <w:lvl w:ilvl="8" w:tplc="0409001B" w:tentative="1">
@@ -13150,6 +13752,95 @@
       <w:lvlText w:val="%9."/>
       <w:lvlJc w:val="right"/>
       <w:pPr>
+        <w:ind w:left="6840" w:hanging="180"/>
+      </w:pPr>
+    </w:lvl>
+  </w:abstractNum>
+  <w:abstractNum w:abstractNumId="3" w15:restartNumberingAfterBreak="0">
+    <w:nsid w:val="7A9B6ACB"/>
+    <w:multiLevelType w:val="hybridMultilevel"/>
+    <w:tmpl w:val="40F8E1FA"/>
+    <w:lvl w:ilvl="0" w:tplc="0409000F">
+      <w:start w:val="1"/>
+      <w:numFmt w:val="decimal"/>
+      <w:lvlText w:val="%1."/>
+      <w:lvlJc w:val="left"/>
+      <w:pPr>
+        <w:ind w:left="720" w:hanging="360"/>
+      </w:pPr>
+      <w:rPr>
+        <w:rFonts w:hint="default"/>
+      </w:rPr>
+    </w:lvl>
+    <w:lvl w:ilvl="1" w:tplc="04090019" w:tentative="1">
+      <w:start w:val="1"/>
+      <w:numFmt w:val="lowerLetter"/>
+      <w:lvlText w:val="%2."/>
+      <w:lvlJc w:val="left"/>
+      <w:pPr>
+        <w:ind w:left="1440" w:hanging="360"/>
+      </w:pPr>
+    </w:lvl>
+    <w:lvl w:ilvl="2" w:tplc="0409001B" w:tentative="1">
+      <w:start w:val="1"/>
+      <w:numFmt w:val="lowerRoman"/>
+      <w:lvlText w:val="%3."/>
+      <w:lvlJc w:val="right"/>
+      <w:pPr>
+        <w:ind w:left="2160" w:hanging="180"/>
+      </w:pPr>
+    </w:lvl>
+    <w:lvl w:ilvl="3" w:tplc="0409000F" w:tentative="1">
+      <w:start w:val="1"/>
+      <w:numFmt w:val="decimal"/>
+      <w:lvlText w:val="%4."/>
+      <w:lvlJc w:val="left"/>
+      <w:pPr>
+        <w:ind w:left="2880" w:hanging="360"/>
+      </w:pPr>
+    </w:lvl>
+    <w:lvl w:ilvl="4" w:tplc="04090019" w:tentative="1">
+      <w:start w:val="1"/>
+      <w:numFmt w:val="lowerLetter"/>
+      <w:lvlText w:val="%5."/>
+      <w:lvlJc w:val="left"/>
+      <w:pPr>
+        <w:ind w:left="3600" w:hanging="360"/>
+      </w:pPr>
+    </w:lvl>
+    <w:lvl w:ilvl="5" w:tplc="0409001B" w:tentative="1">
+      <w:start w:val="1"/>
+      <w:numFmt w:val="lowerRoman"/>
+      <w:lvlText w:val="%6."/>
+      <w:lvlJc w:val="right"/>
+      <w:pPr>
+        <w:ind w:left="4320" w:hanging="180"/>
+      </w:pPr>
+    </w:lvl>
+    <w:lvl w:ilvl="6" w:tplc="0409000F" w:tentative="1">
+      <w:start w:val="1"/>
+      <w:numFmt w:val="decimal"/>
+      <w:lvlText w:val="%7."/>
+      <w:lvlJc w:val="left"/>
+      <w:pPr>
+        <w:ind w:left="5040" w:hanging="360"/>
+      </w:pPr>
+    </w:lvl>
+    <w:lvl w:ilvl="7" w:tplc="04090019" w:tentative="1">
+      <w:start w:val="1"/>
+      <w:numFmt w:val="lowerLetter"/>
+      <w:lvlText w:val="%8."/>
+      <w:lvlJc w:val="left"/>
+      <w:pPr>
+        <w:ind w:left="5760" w:hanging="360"/>
+      </w:pPr>
+    </w:lvl>
+    <w:lvl w:ilvl="8" w:tplc="0409001B" w:tentative="1">
+      <w:start w:val="1"/>
+      <w:numFmt w:val="lowerRoman"/>
+      <w:lvlText w:val="%9."/>
+      <w:lvlJc w:val="right"/>
+      <w:pPr>
         <w:ind w:left="6480" w:hanging="180"/>
       </w:pPr>
     </w:lvl>
@@ -13158,9 +13849,12 @@
     <w:abstractNumId w:val="0"/>
   </w:num>
   <w:num w:numId="2">
+    <w:abstractNumId w:val="3"/>
+  </w:num>
+  <w:num w:numId="3">
     <w:abstractNumId w:val="2"/>
   </w:num>
-  <w:num w:numId="3">
+  <w:num w:numId="4">
     <w:abstractNumId w:val="1"/>
   </w:num>
 </w:numbering>

</xml_diff>